<commit_message>
All html added, forms made, froms.css added ...
</commit_message>
<xml_diff>
--- a/References.docx
+++ b/References.docx
@@ -3,6 +3,19 @@
 <w:document xmlns:wpc="http://schemas.microsoft.com/office/word/2010/wordprocessingCanvas" xmlns:cx="http://schemas.microsoft.com/office/drawing/2014/chartex" xmlns:cx1="http://schemas.microsoft.com/office/drawing/2015/9/8/chartex" xmlns:cx2="http://schemas.microsoft.com/office/drawing/2015/10/21/chartex" xmlns:cx3="http://schemas.microsoft.com/office/drawing/2016/5/9/chartex" xmlns:cx4="http://schemas.microsoft.com/office/drawing/2016/5/10/chartex" xmlns:cx5="http://schemas.microsoft.com/office/drawing/2016/5/11/chartex" xmlns:cx6="http://schemas.microsoft.com/office/drawing/2016/5/12/chartex" xmlns:cx7="http://schemas.microsoft.com/office/drawing/2016/5/13/chartex" xmlns:cx8="http://schemas.microsoft.com/office/drawing/2016/5/14/chartex" xmlns:mc="http://schemas.openxmlformats.org/markup-compatibility/2006" xmlns:aink="http://schemas.microsoft.com/office/drawing/2016/ink" xmlns:am3d="http://schemas.microsoft.com/office/drawing/2017/model3d" xmlns:o="urn:schemas-microsoft-com:office:office" xmlns:r="http://schemas.openxmlformats.org/officeDocument/2006/relationships" xmlns:m="http://schemas.openxmlformats.org/officeDocument/2006/math" xmlns:v="urn:schemas-microsoft-com:vml" xmlns:wp14="http://schemas.microsoft.com/office/word/2010/wordprocessingDrawing" xmlns:wp="http://schemas.openxmlformats.org/drawingml/2006/wordprocessingDrawing" xmlns:w10="urn:schemas-microsoft-com:office:word" xmlns:w="http://schemas.openxmlformats.org/wordprocessingml/2006/main" xmlns:w14="http://schemas.microsoft.com/office/word/2010/wordml" xmlns:w15="http://schemas.microsoft.com/office/word/2012/wordml" xmlns:w16cid="http://schemas.microsoft.com/office/word/2016/wordml/cid" xmlns:w16se="http://schemas.microsoft.com/office/word/2015/wordml/symex" xmlns:wpg="http://schemas.microsoft.com/office/word/2010/wordprocessingGroup" xmlns:wpi="http://schemas.microsoft.com/office/word/2010/wordprocessingInk" xmlns:wne="http://schemas.microsoft.com/office/word/2006/wordml" xmlns:wps="http://schemas.microsoft.com/office/word/2010/wordprocessingShape" mc:Ignorable="w14 w15 w16se w16cid wp14">
   <w:body>
     <w:p>
+      <w:pPr>
+        <w:rPr>
+          <w:b/>
+        </w:rPr>
+      </w:pPr>
+      <w:r>
+        <w:rPr>
+          <w:b/>
+        </w:rPr>
+        <w:t>HTML CSS coding knowledge outside of lecture</w:t>
+      </w:r>
+    </w:p>
+    <w:p>
       <w:hyperlink r:id="rId4" w:history="1">
         <w:r>
           <w:rPr>
@@ -42,24 +55,419 @@
         </w:r>
       </w:hyperlink>
     </w:p>
+    <w:p>
+      <w:hyperlink r:id="rId8" w:history="1">
+        <w:r>
+          <w:rPr>
+            <w:rStyle w:val="Hyperlink"/>
+          </w:rPr>
+          <w:t>https://internetingishard.com/html-and-css/responsive-design/</w:t>
+        </w:r>
+      </w:hyperlink>
+    </w:p>
+    <w:p>
+      <w:hyperlink r:id="rId9" w:history="1">
+        <w:r>
+          <w:rPr>
+            <w:rStyle w:val="Hyperlink"/>
+          </w:rPr>
+          <w:t>https://philipwalton.github.io/solved-by-flexbox/demos/vertical-centering/</w:t>
+        </w:r>
+      </w:hyperlink>
+    </w:p>
     <w:p/>
     <w:p>
-      <w:hyperlink r:id="rId8" w:history="1">
-        <w:r>
-          <w:rPr>
-            <w:rStyle w:val="Hyperlink"/>
-          </w:rPr>
-          <w:t>https://internetingishard.com/html-and-css/responsive-design/</w:t>
-        </w:r>
-      </w:hyperlink>
-    </w:p>
-    <w:p>
-      <w:r>
-        <w:t>https://philipwalton.github.io/solved-by-flexbox/demos/vertical-centering/</w:t>
-      </w:r>
+      <w:pPr>
+        <w:rPr>
+          <w:b/>
+        </w:rPr>
+      </w:pPr>
+      <w:r>
+        <w:rPr>
+          <w:b/>
+        </w:rPr>
+        <w:t>Checkout</w:t>
+      </w:r>
+      <w:r>
+        <w:rPr>
+          <w:b/>
+        </w:rPr>
+        <w:t>.html</w:t>
+      </w:r>
+      <w:r>
+        <w:rPr>
+          <w:b/>
+        </w:rPr>
+        <w:t xml:space="preserve"> + </w:t>
+      </w:r>
+      <w:r>
+        <w:rPr>
+          <w:b/>
+        </w:rPr>
+        <w:t>pay.html</w:t>
+      </w:r>
+    </w:p>
+    <w:p>
+      <w:hyperlink r:id="rId10" w:history="1">
+        <w:r>
+          <w:rPr>
+            <w:rStyle w:val="Hyperlink"/>
+          </w:rPr>
+          <w:t>https://designmodo.com/checkout-form/</w:t>
+        </w:r>
+      </w:hyperlink>
+    </w:p>
+    <w:p/>
+    <w:p>
+      <w:pPr>
+        <w:rPr>
+          <w:b/>
+        </w:rPr>
+      </w:pPr>
+      <w:r>
+        <w:rPr>
+          <w:b/>
+        </w:rPr>
+        <w:t>login/registration forms:</w:t>
+      </w:r>
+    </w:p>
+    <w:p>
+      <w:hyperlink r:id="rId11" w:history="1">
+        <w:r>
+          <w:rPr>
+            <w:rStyle w:val="Hyperlink"/>
+          </w:rPr>
+          <w:t>https://codepen.io/elharony/pen/yOgYez</w:t>
+        </w:r>
+      </w:hyperlink>
+    </w:p>
+    <w:p/>
+    <w:p>
+      <w:pPr>
+        <w:rPr>
+          <w:b/>
+        </w:rPr>
+      </w:pPr>
+      <w:r>
+        <w:rPr>
+          <w:b/>
+        </w:rPr>
+        <w:t>Faq contents:</w:t>
+      </w:r>
+    </w:p>
+    <w:p>
+      <w:hyperlink r:id="rId12" w:history="1">
+        <w:r>
+          <w:rPr>
+            <w:rStyle w:val="Hyperlink"/>
+          </w:rPr>
+          <w:t>https://www.samplestore.com/site/faq</w:t>
+        </w:r>
+      </w:hyperlink>
+    </w:p>
+    <w:p/>
+    <w:p>
+      <w:pPr>
+        <w:rPr>
+          <w:b/>
+        </w:rPr>
+      </w:pPr>
+      <w:r>
+        <w:rPr>
+          <w:b/>
+        </w:rPr>
+        <w:t>Faq flexbox:</w:t>
+      </w:r>
+    </w:p>
+    <w:p>
+      <w:hyperlink r:id="rId13" w:history="1">
+        <w:r>
+          <w:rPr>
+            <w:rStyle w:val="Hyperlink"/>
+          </w:rPr>
+          <w:t>https://davidwalsh.name/flexbox-column</w:t>
+        </w:r>
+      </w:hyperlink>
+    </w:p>
+    <w:p/>
+    <w:p>
+      <w:pPr>
+        <w:rPr>
+          <w:b/>
+        </w:rPr>
+      </w:pPr>
+      <w:r>
+        <w:rPr>
+          <w:b/>
+        </w:rPr>
+        <w:t>Te</w:t>
+      </w:r>
+      <w:r>
+        <w:rPr>
+          <w:b/>
+        </w:rPr>
+        <w:t>r</w:t>
+      </w:r>
+      <w:r>
+        <w:rPr>
+          <w:b/>
+        </w:rPr>
+        <w:t>ms contents:</w:t>
+      </w:r>
+    </w:p>
+    <w:p>
+      <w:hyperlink r:id="rId14" w:history="1">
+        <w:r>
+          <w:rPr>
+            <w:rStyle w:val="Hyperlink"/>
+          </w:rPr>
+          <w:t>https://termsfeed.com/terms-conditions/generator/</w:t>
+        </w:r>
+      </w:hyperlink>
+    </w:p>
+    <w:p>
+      <w:pPr>
+        <w:rPr>
+          <w:b/>
+        </w:rPr>
+      </w:pPr>
+    </w:p>
+    <w:p>
+      <w:pPr>
+        <w:rPr>
+          <w:b/>
+        </w:rPr>
+      </w:pPr>
+      <w:r>
+        <w:rPr>
+          <w:b/>
+        </w:rPr>
+        <w:t>Support contents:</w:t>
+      </w:r>
+    </w:p>
+    <w:p>
+      <w:r>
+        <w:t>https://www.etoro.com/en/help#/path/TroubleShooting/</w:t>
+      </w:r>
+    </w:p>
+    <w:p/>
+    <w:p>
+      <w:pPr>
+        <w:rPr>
+          <w:b/>
+        </w:rPr>
+      </w:pPr>
+      <w:r>
+        <w:rPr>
+          <w:b/>
+        </w:rPr>
+        <w:t>Images:</w:t>
+      </w:r>
+    </w:p>
+    <w:p>
+      <w:hyperlink r:id="rId15" w:history="1">
+        <w:r>
+          <w:rPr>
+            <w:rStyle w:val="Hyperlink"/>
+          </w:rPr>
+          <w:t>http://www.cellunlocker.net/blog/wp-content/uploads/2017/03/samsung-galaxy-S8-black-840x876-1.jpg</w:t>
+        </w:r>
+      </w:hyperlink>
+    </w:p>
+    <w:p>
+      <w:hyperlink r:id="rId16" w:history="1">
+        <w:r>
+          <w:rPr>
+            <w:rStyle w:val="Hyperlink"/>
+          </w:rPr>
+          <w:t>http://static4.businessinsider.com/image/59b8348938d20d2a008b50b5-480/iphone-8--iphone-8-plus.jpg</w:t>
+        </w:r>
+      </w:hyperlink>
+    </w:p>
+    <w:p>
+      <w:hyperlink r:id="rId17" w:history="1">
+        <w:r>
+          <w:rPr>
+            <w:rStyle w:val="Hyperlink"/>
+          </w:rPr>
+          <w:t>https://www.notebookcheck.net/fileadmin/Notebooks/HTC/One_M9/4zu3_teaser.jpg</w:t>
+        </w:r>
+      </w:hyperlink>
+    </w:p>
+    <w:p>
+      <w:hyperlink r:id="rId18" w:history="1">
+        <w:r>
+          <w:rPr>
+            <w:rStyle w:val="Hyperlink"/>
+          </w:rPr>
+          <w:t>https://www.google.ca/url?sa=i&amp;rct=j&amp;q=&amp;esrc=s&amp;source=images&amp;cd=&amp;ved=0ahUKEwjf38uy8PPWAhVN4GMKHe-lA6UQjBwIBA&amp;url=https%3A%2F%2Fmybroadband.co.za%2Fnews%2Fwp-content%2Fuploads%2F2017%2F09%2FXiaomi-Mi-Mix-2-3.jpg&amp;psig=AOvVaw0stik8WwYhdDWvgnyMASt5&amp;ust=1508199838266645</w:t>
+        </w:r>
+      </w:hyperlink>
+    </w:p>
+    <w:p>
+      <w:hyperlink r:id="rId19" w:history="1">
+        <w:r>
+          <w:rPr>
+            <w:rStyle w:val="Hyperlink"/>
+          </w:rPr>
+          <w:t>https://pbs.twimg.com/media/DLCzCT9XUAE3Gac.jpg</w:t>
+        </w:r>
+        <w:r>
+          <w:rPr>
+            <w:rStyle w:val="Hyperlink"/>
+          </w:rPr>
+          <w:t>:</w:t>
+        </w:r>
+        <w:r>
+          <w:rPr>
+            <w:rStyle w:val="Hyperlink"/>
+          </w:rPr>
+          <w:t>large</w:t>
+        </w:r>
+      </w:hyperlink>
+    </w:p>
+    <w:p>
+      <w:hyperlink r:id="rId20" w:history="1">
+        <w:r>
+          <w:rPr>
+            <w:rStyle w:val="Hyperlink"/>
+          </w:rPr>
+          <w:t>https://cdn.vox-cdn.com/uploads/chorus_asset/file/9070829/vpavic_170815_1924_0035.jpg</w:t>
+        </w:r>
+      </w:hyperlink>
+    </w:p>
+    <w:p>
+      <w:hyperlink r:id="rId21" w:history="1">
+        <w:r>
+          <w:rPr>
+            <w:rStyle w:val="Hyperlink"/>
+          </w:rPr>
+          <w:t>http://fscl01.fonpit.de/userfiles/6727621/image/2016/BEST-PHONES/AndroidPIT-best-smartphones-1309.jpg</w:t>
+        </w:r>
+      </w:hyperlink>
+    </w:p>
+    <w:p>
+      <w:r>
+        <w:t>https://i.gadgets360cdn.com/large/galaxys8_main_1490878078081.jpg</w:t>
+      </w:r>
+    </w:p>
+    <w:p>
+      <w:hyperlink r:id="rId22" w:history="1">
+        <w:r>
+          <w:rPr>
+            <w:rStyle w:val="Hyperlink"/>
+          </w:rPr>
+          <w:t>https://i.ytimg.com/vi/Kgtx3OamVS8/maxresdefault.jpg</w:t>
+        </w:r>
+      </w:hyperlink>
+    </w:p>
+    <w:p>
+      <w:hyperlink r:id="rId23" w:history="1">
+        <w:r>
+          <w:rPr>
+            <w:rStyle w:val="Hyperlink"/>
+          </w:rPr>
+          <w:t>http://images.frandroid.com/wp-content/uploads/2017/05/capture-decran-2017-05-04-a-09-56-05.png</w:t>
+        </w:r>
+      </w:hyperlink>
+    </w:p>
+    <w:p>
+      <w:hyperlink r:id="rId24" w:history="1">
+        <w:r>
+          <w:rPr>
+            <w:rStyle w:val="Hyperlink"/>
+          </w:rPr>
+          <w:t>https://support.apple.com/library/content/dam/edam/applecare/images/en_US/iphone/iphone-iphone5s-colors.jpg</w:t>
+        </w:r>
+      </w:hyperlink>
+    </w:p>
+    <w:p>
+      <w:hyperlink r:id="rId25" w:history="1">
+        <w:r>
+          <w:rPr>
+            <w:rStyle w:val="Hyperlink"/>
+          </w:rPr>
+          <w:t>http://cdn.pocket-lint.com/r/s/1200x/assets/images/141087-phones-feature-lg-v30-release-date-rumours-and-everything-you-need-to-know-image1-aoruszh7db.jpg</w:t>
+        </w:r>
+      </w:hyperlink>
+    </w:p>
+    <w:p>
+      <w:hyperlink r:id="rId26" w:history="1">
+        <w:r>
+          <w:rPr>
+            <w:rStyle w:val="Hyperlink"/>
+          </w:rPr>
+          <w:t>http://www.pngmart.com/files/3/Credit-Card-Visa-And-Master-Card-PNG-HD.png</w:t>
+        </w:r>
+      </w:hyperlink>
+    </w:p>
+    <w:p>
+      <w:hyperlink r:id="rId27" w:history="1">
+        <w:r>
+          <w:rPr>
+            <w:rStyle w:val="Hyperlink"/>
+          </w:rPr>
+          <w:t>http://pngimg.com/uploads/paypal/paypal_PNG14.png</w:t>
+        </w:r>
+      </w:hyperlink>
+    </w:p>
+    <w:p>
+      <w:pPr>
+        <w:rPr>
+          <w:b/>
+        </w:rPr>
+      </w:pPr>
       <w:bookmarkStart w:id="0" w:name="_GoBack"/>
       <w:bookmarkEnd w:id="0"/>
     </w:p>
+    <w:p>
+      <w:pPr>
+        <w:rPr>
+          <w:b/>
+        </w:rPr>
+      </w:pPr>
+      <w:r>
+        <w:rPr>
+          <w:b/>
+        </w:rPr>
+        <w:t>Gallery Auto Slideshow in home page:</w:t>
+      </w:r>
+    </w:p>
+    <w:p>
+      <w:hyperlink r:id="rId28" w:history="1">
+        <w:r>
+          <w:rPr>
+            <w:rStyle w:val="Hyperlink"/>
+          </w:rPr>
+          <w:t>https://www.w3schools.com/w3css/tryit.asp?filename=tryw3css_slideshow_rr</w:t>
+        </w:r>
+      </w:hyperlink>
+    </w:p>
+    <w:p/>
+    <w:p>
+      <w:pPr>
+        <w:rPr>
+          <w:b/>
+        </w:rPr>
+      </w:pPr>
+      <w:r>
+        <w:rPr>
+          <w:b/>
+        </w:rPr>
+        <w:t>Color Codes:</w:t>
+      </w:r>
+    </w:p>
+    <w:p>
+      <w:hyperlink r:id="rId29" w:history="1">
+        <w:r>
+          <w:rPr>
+            <w:rStyle w:val="Hyperlink"/>
+          </w:rPr>
+          <w:t>http://htmlcolorcodes.com/</w:t>
+        </w:r>
+      </w:hyperlink>
+    </w:p>
+    <w:p/>
     <w:sectPr>
       <w:pgSz w:w="12240" w:h="15840"/>
       <w:pgMar w:top="1440" w:right="1440" w:bottom="1440" w:left="1440" w:header="720" w:footer="720" w:gutter="0"/>
@@ -518,6 +926,18 @@
       <w:shd w:val="clear" w:color="auto" w:fill="E6E6E6"/>
     </w:rPr>
   </w:style>
+  <w:style w:type="character" w:styleId="FollowedHyperlink">
+    <w:name w:val="FollowedHyperlink"/>
+    <w:basedOn w:val="DefaultParagraphFont"/>
+    <w:uiPriority w:val="99"/>
+    <w:semiHidden/>
+    <w:unhideWhenUsed/>
+    <w:rsid w:val="00AA1921"/>
+    <w:rPr>
+      <w:color w:val="954F72" w:themeColor="followedHyperlink"/>
+      <w:u w:val="single"/>
+    </w:rPr>
+  </w:style>
 </w:styles>
 </file>
 

</xml_diff>

<commit_message>
Lots of changes. Css, all  html created, forms, details...
</commit_message>
<xml_diff>
--- a/References.docx
+++ b/References.docx
@@ -66,6 +66,11 @@
       </w:hyperlink>
     </w:p>
     <w:p>
+      <w:pPr>
+        <w:rPr>
+          <w:rStyle w:val="Hyperlink"/>
+        </w:rPr>
+      </w:pPr>
       <w:hyperlink r:id="rId9" w:history="1">
         <w:r>
           <w:rPr>
@@ -75,6 +80,41 @@
         </w:r>
       </w:hyperlink>
     </w:p>
+    <w:p>
+      <w:hyperlink r:id="rId10" w:history="1">
+        <w:r>
+          <w:rPr>
+            <w:rStyle w:val="Hyperlink"/>
+          </w:rPr>
+          <w:t>https://css-tricks.com/zooming-background-images/</w:t>
+        </w:r>
+      </w:hyperlink>
+    </w:p>
+    <w:p>
+      <w:pPr>
+        <w:rPr>
+          <w:rStyle w:val="Hyperlink"/>
+        </w:rPr>
+      </w:pPr>
+      <w:hyperlink r:id="rId11" w:history="1">
+        <w:r>
+          <w:rPr>
+            <w:rStyle w:val="Hyperlink"/>
+          </w:rPr>
+          <w:t>https://www.w3schools.com/html/tryit.asp?filename=tryhtml_input_number</w:t>
+        </w:r>
+      </w:hyperlink>
+    </w:p>
+    <w:p>
+      <w:hyperlink r:id="rId12" w:history="1">
+        <w:r>
+          <w:rPr>
+            <w:rStyle w:val="Hyperlink"/>
+          </w:rPr>
+          <w:t>https://www.w3schools.com/jsref/tryit.asp?filename=tryjsref_confirm3</w:t>
+        </w:r>
+      </w:hyperlink>
+    </w:p>
     <w:p/>
     <w:p>
       <w:pPr>
@@ -86,97 +126,7 @@
         <w:rPr>
           <w:b/>
         </w:rPr>
-        <w:t>Checkout</w:t>
-      </w:r>
-      <w:r>
-        <w:rPr>
-          <w:b/>
-        </w:rPr>
-        <w:t>.html</w:t>
-      </w:r>
-      <w:r>
-        <w:rPr>
-          <w:b/>
-        </w:rPr>
-        <w:t xml:space="preserve"> + </w:t>
-      </w:r>
-      <w:r>
-        <w:rPr>
-          <w:b/>
-        </w:rPr>
-        <w:t>pay.html</w:t>
-      </w:r>
-    </w:p>
-    <w:p>
-      <w:hyperlink r:id="rId10" w:history="1">
-        <w:r>
-          <w:rPr>
-            <w:rStyle w:val="Hyperlink"/>
-          </w:rPr>
-          <w:t>https://designmodo.com/checkout-form/</w:t>
-        </w:r>
-      </w:hyperlink>
-    </w:p>
-    <w:p/>
-    <w:p>
-      <w:pPr>
-        <w:rPr>
-          <w:b/>
-        </w:rPr>
-      </w:pPr>
-      <w:r>
-        <w:rPr>
-          <w:b/>
-        </w:rPr>
-        <w:t>login/registration forms:</w:t>
-      </w:r>
-    </w:p>
-    <w:p>
-      <w:hyperlink r:id="rId11" w:history="1">
-        <w:r>
-          <w:rPr>
-            <w:rStyle w:val="Hyperlink"/>
-          </w:rPr>
-          <w:t>https://codepen.io/elharony/pen/yOgYez</w:t>
-        </w:r>
-      </w:hyperlink>
-    </w:p>
-    <w:p/>
-    <w:p>
-      <w:pPr>
-        <w:rPr>
-          <w:b/>
-        </w:rPr>
-      </w:pPr>
-      <w:r>
-        <w:rPr>
-          <w:b/>
-        </w:rPr>
-        <w:t>Faq contents:</w:t>
-      </w:r>
-    </w:p>
-    <w:p>
-      <w:hyperlink r:id="rId12" w:history="1">
-        <w:r>
-          <w:rPr>
-            <w:rStyle w:val="Hyperlink"/>
-          </w:rPr>
-          <w:t>https://www.samplestore.com/site/faq</w:t>
-        </w:r>
-      </w:hyperlink>
-    </w:p>
-    <w:p/>
-    <w:p>
-      <w:pPr>
-        <w:rPr>
-          <w:b/>
-        </w:rPr>
-      </w:pPr>
-      <w:r>
-        <w:rPr>
-          <w:b/>
-        </w:rPr>
-        <w:t>Faq flexbox:</w:t>
+        <w:t>Phone Specs:</w:t>
       </w:r>
     </w:p>
     <w:p>
@@ -185,241 +135,467 @@
           <w:rPr>
             <w:rStyle w:val="Hyperlink"/>
           </w:rPr>
-          <w:t>https://davidwalsh.name/flexbox-column</w:t>
-        </w:r>
-      </w:hyperlink>
-    </w:p>
-    <w:p/>
-    <w:p>
-      <w:pPr>
-        <w:rPr>
-          <w:b/>
-        </w:rPr>
-      </w:pPr>
-      <w:r>
-        <w:rPr>
-          <w:b/>
-        </w:rPr>
-        <w:t>Te</w:t>
-      </w:r>
-      <w:r>
-        <w:rPr>
-          <w:b/>
-        </w:rPr>
-        <w:t>r</w:t>
-      </w:r>
-      <w:r>
-        <w:rPr>
-          <w:b/>
-        </w:rPr>
-        <w:t>ms contents:</w:t>
-      </w:r>
-    </w:p>
-    <w:p>
-      <w:hyperlink r:id="rId14" w:history="1">
-        <w:r>
-          <w:rPr>
-            <w:rStyle w:val="Hyperlink"/>
-          </w:rPr>
-          <w:t>https://termsfeed.com/terms-conditions/generator/</w:t>
-        </w:r>
-      </w:hyperlink>
-    </w:p>
-    <w:p>
-      <w:pPr>
-        <w:rPr>
-          <w:b/>
-        </w:rPr>
-      </w:pPr>
-    </w:p>
-    <w:p>
-      <w:pPr>
-        <w:rPr>
-          <w:b/>
-        </w:rPr>
-      </w:pPr>
-      <w:r>
-        <w:rPr>
-          <w:b/>
-        </w:rPr>
-        <w:t>Support contents:</w:t>
-      </w:r>
-    </w:p>
-    <w:p>
-      <w:r>
-        <w:t>https://www.etoro.com/en/help#/path/TroubleShooting/</w:t>
-      </w:r>
-    </w:p>
-    <w:p/>
-    <w:p>
-      <w:pPr>
-        <w:rPr>
-          <w:b/>
-        </w:rPr>
-      </w:pPr>
-      <w:r>
-        <w:rPr>
-          <w:b/>
-        </w:rPr>
-        <w:t>Images:</w:t>
-      </w:r>
-    </w:p>
-    <w:p>
-      <w:hyperlink r:id="rId15" w:history="1">
-        <w:r>
-          <w:rPr>
-            <w:rStyle w:val="Hyperlink"/>
-          </w:rPr>
-          <w:t>http://www.cellunlocker.net/blog/wp-content/uploads/2017/03/samsung-galaxy-S8-black-840x876-1.jpg</w:t>
-        </w:r>
-      </w:hyperlink>
-    </w:p>
-    <w:p>
-      <w:hyperlink r:id="rId16" w:history="1">
-        <w:r>
-          <w:rPr>
-            <w:rStyle w:val="Hyperlink"/>
-          </w:rPr>
-          <w:t>http://static4.businessinsider.com/image/59b8348938d20d2a008b50b5-480/iphone-8--iphone-8-plus.jpg</w:t>
-        </w:r>
-      </w:hyperlink>
-    </w:p>
-    <w:p>
-      <w:hyperlink r:id="rId17" w:history="1">
-        <w:r>
-          <w:rPr>
-            <w:rStyle w:val="Hyperlink"/>
-          </w:rPr>
-          <w:t>https://www.notebookcheck.net/fileadmin/Notebooks/HTC/One_M9/4zu3_teaser.jpg</w:t>
-        </w:r>
-      </w:hyperlink>
-    </w:p>
-    <w:p>
-      <w:hyperlink r:id="rId18" w:history="1">
-        <w:r>
-          <w:rPr>
-            <w:rStyle w:val="Hyperlink"/>
-          </w:rPr>
-          <w:t>https://www.google.ca/url?sa=i&amp;rct=j&amp;q=&amp;esrc=s&amp;source=images&amp;cd=&amp;ved=0ahUKEwjf38uy8PPWAhVN4GMKHe-lA6UQjBwIBA&amp;url=https%3A%2F%2Fmybroadband.co.za%2Fnews%2Fwp-content%2Fuploads%2F2017%2F09%2FXiaomi-Mi-Mix-2-3.jpg&amp;psig=AOvVaw0stik8WwYhdDWvgnyMASt5&amp;ust=1508199838266645</w:t>
-        </w:r>
-      </w:hyperlink>
-    </w:p>
-    <w:p>
-      <w:hyperlink r:id="rId19" w:history="1">
-        <w:r>
-          <w:rPr>
-            <w:rStyle w:val="Hyperlink"/>
-          </w:rPr>
-          <w:t>https://pbs.twimg.com/media/DLCzCT9XUAE3Gac.jpg</w:t>
-        </w:r>
-        <w:r>
-          <w:rPr>
-            <w:rStyle w:val="Hyperlink"/>
-          </w:rPr>
-          <w:t>:</w:t>
-        </w:r>
-        <w:r>
-          <w:rPr>
-            <w:rStyle w:val="Hyperlink"/>
-          </w:rPr>
-          <w:t>large</w:t>
-        </w:r>
-      </w:hyperlink>
-    </w:p>
-    <w:p>
-      <w:hyperlink r:id="rId20" w:history="1">
-        <w:r>
-          <w:rPr>
-            <w:rStyle w:val="Hyperlink"/>
-          </w:rPr>
-          <w:t>https://cdn.vox-cdn.com/uploads/chorus_asset/file/9070829/vpavic_170815_1924_0035.jpg</w:t>
-        </w:r>
-      </w:hyperlink>
-    </w:p>
-    <w:p>
-      <w:hyperlink r:id="rId21" w:history="1">
-        <w:r>
-          <w:rPr>
-            <w:rStyle w:val="Hyperlink"/>
-          </w:rPr>
-          <w:t>http://fscl01.fonpit.de/userfiles/6727621/image/2016/BEST-PHONES/AndroidPIT-best-smartphones-1309.jpg</w:t>
-        </w:r>
-      </w:hyperlink>
-    </w:p>
-    <w:p>
-      <w:r>
-        <w:t>https://i.gadgets360cdn.com/large/galaxys8_main_1490878078081.jpg</w:t>
-      </w:r>
-    </w:p>
-    <w:p>
-      <w:hyperlink r:id="rId22" w:history="1">
-        <w:r>
-          <w:rPr>
-            <w:rStyle w:val="Hyperlink"/>
-          </w:rPr>
-          <w:t>https://i.ytimg.com/vi/Kgtx3OamVS8/maxresdefault.jpg</w:t>
-        </w:r>
-      </w:hyperlink>
-    </w:p>
-    <w:p>
-      <w:hyperlink r:id="rId23" w:history="1">
-        <w:r>
-          <w:rPr>
-            <w:rStyle w:val="Hyperlink"/>
-          </w:rPr>
-          <w:t>http://images.frandroid.com/wp-content/uploads/2017/05/capture-decran-2017-05-04-a-09-56-05.png</w:t>
-        </w:r>
-      </w:hyperlink>
-    </w:p>
-    <w:p>
-      <w:hyperlink r:id="rId24" w:history="1">
-        <w:r>
-          <w:rPr>
-            <w:rStyle w:val="Hyperlink"/>
-          </w:rPr>
-          <w:t>https://support.apple.com/library/content/dam/edam/applecare/images/en_US/iphone/iphone-iphone5s-colors.jpg</w:t>
-        </w:r>
-      </w:hyperlink>
-    </w:p>
-    <w:p>
-      <w:hyperlink r:id="rId25" w:history="1">
-        <w:r>
-          <w:rPr>
-            <w:rStyle w:val="Hyperlink"/>
-          </w:rPr>
-          <w:t>http://cdn.pocket-lint.com/r/s/1200x/assets/images/141087-phones-feature-lg-v30-release-date-rumours-and-everything-you-need-to-know-image1-aoruszh7db.jpg</w:t>
-        </w:r>
-      </w:hyperlink>
-    </w:p>
-    <w:p>
-      <w:hyperlink r:id="rId26" w:history="1">
-        <w:r>
-          <w:rPr>
-            <w:rStyle w:val="Hyperlink"/>
-          </w:rPr>
-          <w:t>http://www.pngmart.com/files/3/Credit-Card-Visa-And-Master-Card-PNG-HD.png</w:t>
-        </w:r>
-      </w:hyperlink>
-    </w:p>
-    <w:p>
-      <w:hyperlink r:id="rId27" w:history="1">
-        <w:r>
-          <w:rPr>
-            <w:rStyle w:val="Hyperlink"/>
-          </w:rPr>
-          <w:t>http://pngimg.com/uploads/paypal/paypal_PNG14.png</w:t>
-        </w:r>
-      </w:hyperlink>
-    </w:p>
-    <w:p>
-      <w:pPr>
-        <w:rPr>
-          <w:b/>
-        </w:rPr>
-      </w:pPr>
+          <w:t>https://www.gsmarena.com/apple_iphone_8-8573.php</w:t>
+        </w:r>
+      </w:hyperlink>
+    </w:p>
+    <w:p>
+      <w:r>
+        <w:t>https://www.gsmarena.com/samsung_galaxy_s8-8161.php</w:t>
+      </w:r>
       <w:bookmarkStart w:id="0" w:name="_GoBack"/>
       <w:bookmarkEnd w:id="0"/>
     </w:p>
+    <w:p/>
+    <w:p>
+      <w:pPr>
+        <w:rPr>
+          <w:b/>
+        </w:rPr>
+      </w:pPr>
+      <w:r>
+        <w:rPr>
+          <w:b/>
+        </w:rPr>
+        <w:t>Checkout</w:t>
+      </w:r>
+      <w:r>
+        <w:rPr>
+          <w:b/>
+        </w:rPr>
+        <w:t>.html</w:t>
+      </w:r>
+      <w:r>
+        <w:rPr>
+          <w:b/>
+        </w:rPr>
+        <w:t xml:space="preserve"> + </w:t>
+      </w:r>
+      <w:r>
+        <w:rPr>
+          <w:b/>
+        </w:rPr>
+        <w:t>pay.html</w:t>
+      </w:r>
+    </w:p>
+    <w:p>
+      <w:hyperlink r:id="rId14" w:history="1">
+        <w:r>
+          <w:rPr>
+            <w:rStyle w:val="Hyperlink"/>
+          </w:rPr>
+          <w:t>https://designmodo.com/checkout-form/</w:t>
+        </w:r>
+      </w:hyperlink>
+    </w:p>
+    <w:p/>
+    <w:p>
+      <w:pPr>
+        <w:rPr>
+          <w:b/>
+        </w:rPr>
+      </w:pPr>
+      <w:r>
+        <w:rPr>
+          <w:b/>
+        </w:rPr>
+        <w:t>login/registration forms:</w:t>
+      </w:r>
+    </w:p>
+    <w:p>
+      <w:hyperlink r:id="rId15" w:history="1">
+        <w:r>
+          <w:rPr>
+            <w:rStyle w:val="Hyperlink"/>
+          </w:rPr>
+          <w:t>https://codepen.io/elharony/pen/yOgYez</w:t>
+        </w:r>
+      </w:hyperlink>
+    </w:p>
+    <w:p/>
+    <w:p>
+      <w:pPr>
+        <w:rPr>
+          <w:b/>
+        </w:rPr>
+      </w:pPr>
+      <w:proofErr w:type="spellStart"/>
+      <w:r>
+        <w:rPr>
+          <w:b/>
+        </w:rPr>
+        <w:t>Faq</w:t>
+      </w:r>
+      <w:proofErr w:type="spellEnd"/>
+      <w:r>
+        <w:rPr>
+          <w:b/>
+        </w:rPr>
+        <w:t xml:space="preserve"> contents:</w:t>
+      </w:r>
+    </w:p>
+    <w:p>
+      <w:hyperlink r:id="rId16" w:history="1">
+        <w:r>
+          <w:rPr>
+            <w:rStyle w:val="Hyperlink"/>
+          </w:rPr>
+          <w:t>https://www.samplestore.com/site/faq</w:t>
+        </w:r>
+      </w:hyperlink>
+    </w:p>
+    <w:p/>
+    <w:p>
+      <w:pPr>
+        <w:rPr>
+          <w:b/>
+        </w:rPr>
+      </w:pPr>
+      <w:proofErr w:type="spellStart"/>
+      <w:r>
+        <w:rPr>
+          <w:b/>
+        </w:rPr>
+        <w:t>Faq</w:t>
+      </w:r>
+      <w:proofErr w:type="spellEnd"/>
+      <w:r>
+        <w:rPr>
+          <w:b/>
+        </w:rPr>
+        <w:t xml:space="preserve"> flexbox:</w:t>
+      </w:r>
+    </w:p>
+    <w:p>
+      <w:hyperlink r:id="rId17" w:history="1">
+        <w:r>
+          <w:rPr>
+            <w:rStyle w:val="Hyperlink"/>
+          </w:rPr>
+          <w:t>https://davidwalsh.name/flexbox-column</w:t>
+        </w:r>
+      </w:hyperlink>
+    </w:p>
+    <w:p/>
+    <w:p>
+      <w:pPr>
+        <w:rPr>
+          <w:b/>
+        </w:rPr>
+      </w:pPr>
+      <w:r>
+        <w:rPr>
+          <w:b/>
+        </w:rPr>
+        <w:t>Te</w:t>
+      </w:r>
+      <w:r>
+        <w:rPr>
+          <w:b/>
+        </w:rPr>
+        <w:t>r</w:t>
+      </w:r>
+      <w:r>
+        <w:rPr>
+          <w:b/>
+        </w:rPr>
+        <w:t>ms contents:</w:t>
+      </w:r>
+    </w:p>
+    <w:p>
+      <w:hyperlink r:id="rId18" w:history="1">
+        <w:r>
+          <w:rPr>
+            <w:rStyle w:val="Hyperlink"/>
+          </w:rPr>
+          <w:t>https://termsfeed.com/terms-conditions/generator/</w:t>
+        </w:r>
+      </w:hyperlink>
+    </w:p>
+    <w:p>
+      <w:pPr>
+        <w:rPr>
+          <w:b/>
+        </w:rPr>
+      </w:pPr>
+    </w:p>
+    <w:p>
+      <w:pPr>
+        <w:rPr>
+          <w:b/>
+        </w:rPr>
+      </w:pPr>
+      <w:r>
+        <w:rPr>
+          <w:b/>
+        </w:rPr>
+        <w:t>Support contents:</w:t>
+      </w:r>
+    </w:p>
+    <w:p>
+      <w:r>
+        <w:t>https://www.etoro.com/en/help#/path/TroubleShooting/</w:t>
+      </w:r>
+    </w:p>
+    <w:p/>
+    <w:p>
+      <w:pPr>
+        <w:rPr>
+          <w:b/>
+        </w:rPr>
+      </w:pPr>
+      <w:r>
+        <w:rPr>
+          <w:b/>
+        </w:rPr>
+        <w:t>Images:</w:t>
+      </w:r>
+    </w:p>
+    <w:p>
+      <w:hyperlink r:id="rId19" w:history="1">
+        <w:r>
+          <w:rPr>
+            <w:rStyle w:val="Hyperlink"/>
+          </w:rPr>
+          <w:t>http://www.cellunlocker.net/blog/wp-content/uploads/2017/03/samsung-galaxy-S8-black-840x876-1.jpg</w:t>
+        </w:r>
+      </w:hyperlink>
+    </w:p>
+    <w:p>
+      <w:hyperlink r:id="rId20" w:history="1">
+        <w:r>
+          <w:rPr>
+            <w:rStyle w:val="Hyperlink"/>
+          </w:rPr>
+          <w:t>http://static4.businessinsider.com/image/59b8348938d20d2a008b50b5-480/iphone-8--iphone-8-plus.jpg</w:t>
+        </w:r>
+      </w:hyperlink>
+    </w:p>
+    <w:p>
+      <w:hyperlink r:id="rId21" w:history="1">
+        <w:r>
+          <w:rPr>
+            <w:rStyle w:val="Hyperlink"/>
+          </w:rPr>
+          <w:t>https://www.notebookcheck.net/fileadmin/Notebooks/HTC/One_M9/4zu3_teaser.jpg</w:t>
+        </w:r>
+      </w:hyperlink>
+    </w:p>
+    <w:p>
+      <w:hyperlink r:id="rId22" w:history="1">
+        <w:r>
+          <w:rPr>
+            <w:rStyle w:val="Hyperlink"/>
+          </w:rPr>
+          <w:t>https://www.google.ca/url?sa=i&amp;rct=j&amp;q=&amp;esrc=s&amp;source=images&amp;cd=&amp;ved=0ahUKEwjf38uy8PPWAhVN4GMKHe-lA6UQjBwIBA&amp;url=https%3A%2F%2Fmybroadband.co.za%2Fnews%2Fwp-content%2Fuploads%2F2017%2F09%2FXiaomi-Mi-Mix-2-3.jpg&amp;psig=AOvVaw0stik8WwYhdDWvgnyMASt5&amp;ust=1508199838266645</w:t>
+        </w:r>
+      </w:hyperlink>
+    </w:p>
+    <w:p>
+      <w:hyperlink r:id="rId23" w:history="1">
+        <w:r>
+          <w:rPr>
+            <w:rStyle w:val="Hyperlink"/>
+          </w:rPr>
+          <w:t>https://pbs.twimg.com/media/DLCzCT9XUAE3Gac.jpg:large</w:t>
+        </w:r>
+      </w:hyperlink>
+    </w:p>
+    <w:p>
+      <w:hyperlink r:id="rId24" w:history="1">
+        <w:r>
+          <w:rPr>
+            <w:rStyle w:val="Hyperlink"/>
+          </w:rPr>
+          <w:t>https://cdn.vox-cdn.com/uploads/chorus_asset/file/9070829/vpavic_170815_1924_0035.jpg</w:t>
+        </w:r>
+      </w:hyperlink>
+    </w:p>
+    <w:p>
+      <w:hyperlink r:id="rId25" w:history="1">
+        <w:r>
+          <w:rPr>
+            <w:rStyle w:val="Hyperlink"/>
+          </w:rPr>
+          <w:t>http://fscl01.fonpit.de/userfiles/6727621/image/2016/BEST-PHONES/AndroidPIT-best-smartphones-1309.jpg</w:t>
+        </w:r>
+      </w:hyperlink>
+    </w:p>
+    <w:p>
+      <w:r>
+        <w:t>https://i.gadgets360cdn.com/large/galaxys8_main_1490878078081.jpg</w:t>
+      </w:r>
+    </w:p>
+    <w:p>
+      <w:hyperlink r:id="rId26" w:history="1">
+        <w:r>
+          <w:rPr>
+            <w:rStyle w:val="Hyperlink"/>
+          </w:rPr>
+          <w:t>https://i.ytimg.com/vi/Kgtx3OamVS8/maxresdefault.jpg</w:t>
+        </w:r>
+      </w:hyperlink>
+    </w:p>
+    <w:p>
+      <w:hyperlink r:id="rId27" w:history="1">
+        <w:r>
+          <w:rPr>
+            <w:rStyle w:val="Hyperlink"/>
+          </w:rPr>
+          <w:t>http://images.frandroid.com/wp-content/uploads/2017/05/capture-decran-2017-05-04-a-09-56-05.png</w:t>
+        </w:r>
+      </w:hyperlink>
+    </w:p>
+    <w:p>
+      <w:hyperlink r:id="rId28" w:history="1">
+        <w:r>
+          <w:rPr>
+            <w:rStyle w:val="Hyperlink"/>
+          </w:rPr>
+          <w:t>https://support.apple.com/library/content/dam/edam/applecare/images/en_US/iphone/iphone-iphone5s-colors.jpg</w:t>
+        </w:r>
+      </w:hyperlink>
+    </w:p>
+    <w:p>
+      <w:hyperlink r:id="rId29" w:history="1">
+        <w:r>
+          <w:rPr>
+            <w:rStyle w:val="Hyperlink"/>
+          </w:rPr>
+          <w:t>http://cdn.pocket-lint.com/r/s/1200x/assets/images/141087-phones-feature-lg-v30-release-date-rumours-and-everything-you-need-to-know-image1-aoruszh7db.jpg</w:t>
+        </w:r>
+      </w:hyperlink>
+    </w:p>
+    <w:p>
+      <w:hyperlink r:id="rId30" w:history="1">
+        <w:r>
+          <w:rPr>
+            <w:rStyle w:val="Hyperlink"/>
+          </w:rPr>
+          <w:t>http://www.pngmart.com/files/3/Credit-Card-Visa-And-Master-Card-PNG-HD.png</w:t>
+        </w:r>
+      </w:hyperlink>
+    </w:p>
+    <w:p>
+      <w:pPr>
+        <w:rPr>
+          <w:rStyle w:val="Hyperlink"/>
+        </w:rPr>
+      </w:pPr>
+      <w:hyperlink r:id="rId31" w:history="1">
+        <w:r>
+          <w:rPr>
+            <w:rStyle w:val="Hyperlink"/>
+          </w:rPr>
+          <w:t>http://pngimg.com/uploads/paypal/paypal_PNG14.png</w:t>
+        </w:r>
+      </w:hyperlink>
+    </w:p>
+    <w:p>
+      <w:hyperlink r:id="rId32" w:history="1">
+        <w:r>
+          <w:rPr>
+            <w:rStyle w:val="Hyperlink"/>
+          </w:rPr>
+          <w:t>http://www.samsung.com/ca/smartphones/galaxy-s8/</w:t>
+        </w:r>
+      </w:hyperlink>
+    </w:p>
+    <w:p>
+      <w:hyperlink r:id="rId33" w:history="1">
+        <w:r>
+          <w:rPr>
+            <w:rStyle w:val="Hyperlink"/>
+          </w:rPr>
+          <w:t>http://cdn.qatarbestdeals.com/media/catalog/product/cache/1/image/9df78eab33525d08d6e5fb8d27136e95/a/p/apple-iphone-8-plus-5_2.png</w:t>
+        </w:r>
+      </w:hyperlink>
+    </w:p>
+    <w:p>
+      <w:hyperlink r:id="rId34" w:history="1">
+        <w:r>
+          <w:rPr>
+            <w:rStyle w:val="Hyperlink"/>
+          </w:rPr>
+          <w:t>https://store.storeimages.cdn-apple.com/4974/as-images.apple.com/is/image/AppleInc/aos/published/images/i/ph/iphone7/plus/iphone7-plus-rosegold-select-</w:t>
+        </w:r>
+        <w:r>
+          <w:rPr>
+            <w:rStyle w:val="Hyperlink"/>
+          </w:rPr>
+          <w:lastRenderedPageBreak/>
+          <w:t>2016?wid=513&amp;hei=556&amp;fmt=jpeg&amp;qlt=95&amp;op_sharpen=0&amp;resMode=bicub&amp;op_usm=0.5,0.5,0,0&amp;iccEmbed=0&amp;layer=comp&amp;.v=1472430147951</w:t>
+        </w:r>
+      </w:hyperlink>
+    </w:p>
+    <w:p>
+      <w:hyperlink r:id="rId35" w:history="1">
+        <w:r>
+          <w:rPr>
+            <w:rStyle w:val="Hyperlink"/>
+          </w:rPr>
+          <w:t>https://www.nfm.com/GetPhoto.ashx?ProductID=47513387&amp;Size=L&amp;ImageID=1750851</w:t>
+        </w:r>
+      </w:hyperlink>
+    </w:p>
+    <w:p>
+      <w:hyperlink r:id="rId36" w:history="1">
+        <w:r>
+          <w:rPr>
+            <w:rStyle w:val="Hyperlink"/>
+          </w:rPr>
+          <w:t>http://brain-images.cdn.dixons.com/4/6/10151564/l_10151564_001.jpg</w:t>
+        </w:r>
+      </w:hyperlink>
+    </w:p>
+    <w:p>
+      <w:hyperlink r:id="rId37" w:history="1">
+        <w:r>
+          <w:rPr>
+            <w:rStyle w:val="Hyperlink"/>
+          </w:rPr>
+          <w:t>https://images.idgesg.net/images/article/2017/10/iphone-8-and-8-plus-2up-100737912-orig.jpg</w:t>
+        </w:r>
+      </w:hyperlink>
+    </w:p>
+    <w:p>
+      <w:hyperlink r:id="rId38" w:history="1">
+        <w:r>
+          <w:rPr>
+            <w:rStyle w:val="Hyperlink"/>
+          </w:rPr>
+          <w:t>https://9to5mac.files.wordpress.com/2017/03/main.jpg?quality=82&amp;strip=all&amp;strip=all&amp;w=1600&amp;h=1000</w:t>
+        </w:r>
+      </w:hyperlink>
+    </w:p>
+    <w:p>
+      <w:hyperlink r:id="rId39" w:history="1">
+        <w:r>
+          <w:rPr>
+            <w:rStyle w:val="Hyperlink"/>
+          </w:rPr>
+          <w:t>https://www.apple.com/v/iphone-8/c/images/meta/og.png?201710021556</w:t>
+        </w:r>
+      </w:hyperlink>
+    </w:p>
+    <w:p>
+      <w:hyperlink r:id="rId40" w:history="1">
+        <w:r>
+          <w:rPr>
+            <w:rStyle w:val="Hyperlink"/>
+          </w:rPr>
+          <w:t>http://cdn.iphonehacks.com/wp-content/uploads/2013/09/water_ad_8.png</w:t>
+        </w:r>
+      </w:hyperlink>
+    </w:p>
+    <w:p/>
+    <w:p>
+      <w:pPr>
+        <w:rPr>
+          <w:b/>
+        </w:rPr>
+      </w:pPr>
+    </w:p>
     <w:p>
       <w:pPr>
         <w:rPr>
@@ -434,7 +610,7 @@
       </w:r>
     </w:p>
     <w:p>
-      <w:hyperlink r:id="rId28" w:history="1">
+      <w:hyperlink r:id="rId41" w:history="1">
         <w:r>
           <w:rPr>
             <w:rStyle w:val="Hyperlink"/>
@@ -458,7 +634,12 @@
       </w:r>
     </w:p>
     <w:p>
-      <w:hyperlink r:id="rId29" w:history="1">
+      <w:pPr>
+        <w:rPr>
+          <w:rStyle w:val="Hyperlink"/>
+        </w:rPr>
+      </w:pPr>
+      <w:hyperlink r:id="rId42" w:history="1">
         <w:r>
           <w:rPr>
             <w:rStyle w:val="Hyperlink"/>
@@ -467,6 +648,7 @@
         </w:r>
       </w:hyperlink>
     </w:p>
+    <w:p/>
     <w:p/>
     <w:sectPr>
       <w:pgSz w:w="12240" w:h="15840"/>

</xml_diff>

<commit_message>
Design changes has been done
</commit_message>
<xml_diff>
--- a/References.docx
+++ b/References.docx
@@ -143,6 +143,468 @@
       <w:r>
         <w:t>https://www.gsmarena.com/samsung_galaxy_s8-8161.php</w:t>
       </w:r>
+    </w:p>
+    <w:p/>
+    <w:p>
+      <w:pPr>
+        <w:rPr>
+          <w:b/>
+        </w:rPr>
+      </w:pPr>
+      <w:r>
+        <w:rPr>
+          <w:b/>
+        </w:rPr>
+        <w:t>Checkout</w:t>
+      </w:r>
+      <w:r>
+        <w:rPr>
+          <w:b/>
+        </w:rPr>
+        <w:t>.html</w:t>
+      </w:r>
+      <w:r>
+        <w:rPr>
+          <w:b/>
+        </w:rPr>
+        <w:t xml:space="preserve"> + </w:t>
+      </w:r>
+      <w:r>
+        <w:rPr>
+          <w:b/>
+        </w:rPr>
+        <w:t>pay.html</w:t>
+      </w:r>
+    </w:p>
+    <w:p>
+      <w:hyperlink r:id="rId14" w:history="1">
+        <w:r>
+          <w:rPr>
+            <w:rStyle w:val="Hyperlink"/>
+          </w:rPr>
+          <w:t>https://designmodo.com/checkout-form/</w:t>
+        </w:r>
+      </w:hyperlink>
+    </w:p>
+    <w:p/>
+    <w:p>
+      <w:pPr>
+        <w:rPr>
+          <w:b/>
+        </w:rPr>
+      </w:pPr>
+      <w:r>
+        <w:rPr>
+          <w:b/>
+        </w:rPr>
+        <w:t>login/registration forms:</w:t>
+      </w:r>
+    </w:p>
+    <w:p>
+      <w:hyperlink r:id="rId15" w:history="1">
+        <w:r>
+          <w:rPr>
+            <w:rStyle w:val="Hyperlink"/>
+          </w:rPr>
+          <w:t>https://codepen.io/elharony/pen/yOgYez</w:t>
+        </w:r>
+      </w:hyperlink>
+    </w:p>
+    <w:p/>
+    <w:p>
+      <w:pPr>
+        <w:rPr>
+          <w:b/>
+        </w:rPr>
+      </w:pPr>
+      <w:proofErr w:type="spellStart"/>
+      <w:r>
+        <w:rPr>
+          <w:b/>
+        </w:rPr>
+        <w:t>Faq</w:t>
+      </w:r>
+      <w:proofErr w:type="spellEnd"/>
+      <w:r>
+        <w:rPr>
+          <w:b/>
+        </w:rPr>
+        <w:t xml:space="preserve"> contents:</w:t>
+      </w:r>
+    </w:p>
+    <w:p>
+      <w:hyperlink r:id="rId16" w:history="1">
+        <w:r>
+          <w:rPr>
+            <w:rStyle w:val="Hyperlink"/>
+          </w:rPr>
+          <w:t>https://www.samplestore.com/site/faq</w:t>
+        </w:r>
+      </w:hyperlink>
+    </w:p>
+    <w:p/>
+    <w:p>
+      <w:pPr>
+        <w:rPr>
+          <w:b/>
+        </w:rPr>
+      </w:pPr>
+      <w:proofErr w:type="spellStart"/>
+      <w:r>
+        <w:rPr>
+          <w:b/>
+        </w:rPr>
+        <w:t>Faq</w:t>
+      </w:r>
+      <w:proofErr w:type="spellEnd"/>
+      <w:r>
+        <w:rPr>
+          <w:b/>
+        </w:rPr>
+        <w:t xml:space="preserve"> flexbox:</w:t>
+      </w:r>
+    </w:p>
+    <w:p>
+      <w:hyperlink r:id="rId17" w:history="1">
+        <w:r>
+          <w:rPr>
+            <w:rStyle w:val="Hyperlink"/>
+          </w:rPr>
+          <w:t>https://davidwalsh.name/flexbox-column</w:t>
+        </w:r>
+      </w:hyperlink>
+    </w:p>
+    <w:p/>
+    <w:p>
+      <w:pPr>
+        <w:rPr>
+          <w:b/>
+        </w:rPr>
+      </w:pPr>
+      <w:r>
+        <w:rPr>
+          <w:b/>
+        </w:rPr>
+        <w:t>Te</w:t>
+      </w:r>
+      <w:r>
+        <w:rPr>
+          <w:b/>
+        </w:rPr>
+        <w:t>r</w:t>
+      </w:r>
+      <w:r>
+        <w:rPr>
+          <w:b/>
+        </w:rPr>
+        <w:t>ms contents:</w:t>
+      </w:r>
+    </w:p>
+    <w:p>
+      <w:hyperlink r:id="rId18" w:history="1">
+        <w:r>
+          <w:rPr>
+            <w:rStyle w:val="Hyperlink"/>
+          </w:rPr>
+          <w:t>https://termsfeed.com/terms-conditions/generator/</w:t>
+        </w:r>
+      </w:hyperlink>
+    </w:p>
+    <w:p>
+      <w:pPr>
+        <w:rPr>
+          <w:b/>
+        </w:rPr>
+      </w:pPr>
+    </w:p>
+    <w:p>
+      <w:pPr>
+        <w:rPr>
+          <w:b/>
+        </w:rPr>
+      </w:pPr>
+      <w:r>
+        <w:rPr>
+          <w:b/>
+        </w:rPr>
+        <w:t>Support contents:</w:t>
+      </w:r>
+    </w:p>
+    <w:p>
+      <w:r>
+        <w:t>https://www.etoro.com/en/help#/path/TroubleShooting/</w:t>
+      </w:r>
+    </w:p>
+    <w:p/>
+    <w:p>
+      <w:pPr>
+        <w:rPr>
+          <w:b/>
+        </w:rPr>
+      </w:pPr>
+      <w:r>
+        <w:rPr>
+          <w:b/>
+        </w:rPr>
+        <w:t>Images:</w:t>
+      </w:r>
+    </w:p>
+    <w:p>
+      <w:hyperlink r:id="rId19" w:history="1">
+        <w:r>
+          <w:rPr>
+            <w:rStyle w:val="Hyperlink"/>
+          </w:rPr>
+          <w:t>http://www.cellunlocker.net/blog/wp-content/uploads/2017/03/samsung-galaxy-S8-black-840x876-1.jpg</w:t>
+        </w:r>
+      </w:hyperlink>
+    </w:p>
+    <w:p>
+      <w:hyperlink r:id="rId20" w:history="1">
+        <w:r>
+          <w:rPr>
+            <w:rStyle w:val="Hyperlink"/>
+          </w:rPr>
+          <w:t>http://static4.businessinsider.com/image/59b8348938d20d2a008b50b5-480/iphone-8--iphone-8-plus.jpg</w:t>
+        </w:r>
+      </w:hyperlink>
+    </w:p>
+    <w:p>
+      <w:hyperlink r:id="rId21" w:history="1">
+        <w:r>
+          <w:rPr>
+            <w:rStyle w:val="Hyperlink"/>
+          </w:rPr>
+          <w:t>https://www.notebookcheck.net/fileadmin/Notebooks/HTC/One_M9/4zu3_teaser.jpg</w:t>
+        </w:r>
+      </w:hyperlink>
+    </w:p>
+    <w:p>
+      <w:hyperlink r:id="rId22" w:history="1">
+        <w:r>
+          <w:rPr>
+            <w:rStyle w:val="Hyperlink"/>
+          </w:rPr>
+          <w:t>https://www.google.ca/url?sa=i&amp;rct=j&amp;q=&amp;esrc=s&amp;source=images&amp;cd=&amp;ved=0ahUKEwjf38uy8PPWAhVN4GMKHe-lA6UQjBwIBA&amp;url=https%3A%2F%2Fmybroadband.co.za%2Fnews%2Fwp-content%2Fuploads%2F2017%2F09%2FXiaomi-Mi-Mix-2-3.jpg&amp;psig=AOvVaw0stik8WwYhdDWvgnyMASt5&amp;ust=1508199838266645</w:t>
+        </w:r>
+      </w:hyperlink>
+    </w:p>
+    <w:p>
+      <w:hyperlink r:id="rId23" w:history="1">
+        <w:r>
+          <w:rPr>
+            <w:rStyle w:val="Hyperlink"/>
+          </w:rPr>
+          <w:t>https://pbs.twimg.com/media/DLCzCT9XUAE3Gac.jpg:large</w:t>
+        </w:r>
+      </w:hyperlink>
+    </w:p>
+    <w:p>
+      <w:hyperlink r:id="rId24" w:history="1">
+        <w:r>
+          <w:rPr>
+            <w:rStyle w:val="Hyperlink"/>
+          </w:rPr>
+          <w:t>https://cdn.vox-cdn.com/uploads/chorus_asset/file/9070829/vpavic_170815_1924_0035.jpg</w:t>
+        </w:r>
+      </w:hyperlink>
+    </w:p>
+    <w:p>
+      <w:hyperlink r:id="rId25" w:history="1">
+        <w:r>
+          <w:rPr>
+            <w:rStyle w:val="Hyperlink"/>
+          </w:rPr>
+          <w:t>http://fscl01.fonpit.de/userfiles/6727621/image/2016/BEST-PHONES/AndroidPIT-best-smartphones-1309.jpg</w:t>
+        </w:r>
+      </w:hyperlink>
+    </w:p>
+    <w:p>
+      <w:r>
+        <w:t>https://i.gadgets360cdn.com/large/galaxys8_main_1490878078081.jpg</w:t>
+      </w:r>
+    </w:p>
+    <w:p>
+      <w:hyperlink r:id="rId26" w:history="1">
+        <w:r>
+          <w:rPr>
+            <w:rStyle w:val="Hyperlink"/>
+          </w:rPr>
+          <w:t>https://i.ytimg.com/vi/Kgtx3OamVS8/maxresdefault.jpg</w:t>
+        </w:r>
+      </w:hyperlink>
+    </w:p>
+    <w:p>
+      <w:hyperlink r:id="rId27" w:history="1">
+        <w:r>
+          <w:rPr>
+            <w:rStyle w:val="Hyperlink"/>
+          </w:rPr>
+          <w:t>http://images.frandroid.com/wp-content/uploads/2017/05/capture-decran-2017-05-04-a-09-56-05.png</w:t>
+        </w:r>
+      </w:hyperlink>
+    </w:p>
+    <w:p>
+      <w:hyperlink r:id="rId28" w:history="1">
+        <w:r>
+          <w:rPr>
+            <w:rStyle w:val="Hyperlink"/>
+          </w:rPr>
+          <w:t>https://support.apple.com/library/content/dam/edam/applecare/images/en_US/iphone/iphone-iphone5s-colors.jpg</w:t>
+        </w:r>
+      </w:hyperlink>
+    </w:p>
+    <w:p>
+      <w:hyperlink r:id="rId29" w:history="1">
+        <w:r>
+          <w:rPr>
+            <w:rStyle w:val="Hyperlink"/>
+          </w:rPr>
+          <w:t>http://cdn.pocket-lint.com/r/s/1200x/assets/images/141087-phones-feature-lg-v30-release-date-rumours-and-everything-you-need-to-know-image1-aoruszh7db.jpg</w:t>
+        </w:r>
+      </w:hyperlink>
+    </w:p>
+    <w:p>
+      <w:hyperlink r:id="rId30" w:history="1">
+        <w:r>
+          <w:rPr>
+            <w:rStyle w:val="Hyperlink"/>
+          </w:rPr>
+          <w:t>http://www.pngmart.com/files/3/Credit-Card-Visa-And-Master-Card-PNG-HD.png</w:t>
+        </w:r>
+      </w:hyperlink>
+    </w:p>
+    <w:p>
+      <w:pPr>
+        <w:rPr>
+          <w:rStyle w:val="Hyperlink"/>
+        </w:rPr>
+      </w:pPr>
+      <w:hyperlink r:id="rId31" w:history="1">
+        <w:r>
+          <w:rPr>
+            <w:rStyle w:val="Hyperlink"/>
+          </w:rPr>
+          <w:t>http://pngimg.com/uploads/paypal/paypal_PNG14.png</w:t>
+        </w:r>
+      </w:hyperlink>
+    </w:p>
+    <w:p>
+      <w:hyperlink r:id="rId32" w:history="1">
+        <w:r>
+          <w:rPr>
+            <w:rStyle w:val="Hyperlink"/>
+          </w:rPr>
+          <w:t>http://www.samsung.com/ca/smartphones/galaxy-s8/</w:t>
+        </w:r>
+      </w:hyperlink>
+    </w:p>
+    <w:p>
+      <w:hyperlink r:id="rId33" w:history="1">
+        <w:r>
+          <w:rPr>
+            <w:rStyle w:val="Hyperlink"/>
+          </w:rPr>
+          <w:t>http://cdn.qatarbestdeals.com/media/catalog/product/cache/1/image/9df78eab33525d08d6e5fb8d27136e95/a/p/apple-iphone-8-plus-5_2.png</w:t>
+        </w:r>
+      </w:hyperlink>
+    </w:p>
+    <w:p>
+      <w:hyperlink r:id="rId34" w:history="1">
+        <w:r>
+          <w:rPr>
+            <w:rStyle w:val="Hyperlink"/>
+          </w:rPr>
+          <w:t>https://store.storeimages.cdn-apple.com/4974/as-images.apple.com/is/image/AppleInc/aos/published/images/i/ph/iphone7/plus/iphone7-plus-rosegold-select-</w:t>
+        </w:r>
+        <w:r>
+          <w:rPr>
+            <w:rStyle w:val="Hyperlink"/>
+          </w:rPr>
+          <w:lastRenderedPageBreak/>
+          <w:t>2016?wid=513&amp;hei=556&amp;fmt=jpeg&amp;qlt=95&amp;op_sharpen=0&amp;resMode=bicub&amp;op_usm=0.5,0.5,0,0&amp;iccEmbed=0&amp;layer=comp&amp;.v=1472430147951</w:t>
+        </w:r>
+      </w:hyperlink>
+    </w:p>
+    <w:p>
+      <w:hyperlink r:id="rId35" w:history="1">
+        <w:r>
+          <w:rPr>
+            <w:rStyle w:val="Hyperlink"/>
+          </w:rPr>
+          <w:t>https://www.nfm.com/GetPhoto.ashx?ProductID=47513387&amp;Size=L&amp;ImageID=1750851</w:t>
+        </w:r>
+      </w:hyperlink>
+    </w:p>
+    <w:p>
+      <w:hyperlink r:id="rId36" w:history="1">
+        <w:r>
+          <w:rPr>
+            <w:rStyle w:val="Hyperlink"/>
+          </w:rPr>
+          <w:t>http://brain-images.cdn.dixons.com/4/6/10151564/l_10151564_001.jpg</w:t>
+        </w:r>
+      </w:hyperlink>
+    </w:p>
+    <w:p>
+      <w:hyperlink r:id="rId37" w:history="1">
+        <w:r>
+          <w:rPr>
+            <w:rStyle w:val="Hyperlink"/>
+          </w:rPr>
+          <w:t>https://images.idgesg.net/images/article/2017/10/iphone-8-and-8-plus-2up-100737912-orig.jpg</w:t>
+        </w:r>
+      </w:hyperlink>
+    </w:p>
+    <w:p>
+      <w:hyperlink r:id="rId38" w:history="1">
+        <w:r>
+          <w:rPr>
+            <w:rStyle w:val="Hyperlink"/>
+          </w:rPr>
+          <w:t>https://9to5mac.files.wordpress.com/2017/03/main.jpg?quality=82&amp;strip=all&amp;strip=all&amp;w=1600&amp;h=1000</w:t>
+        </w:r>
+      </w:hyperlink>
+    </w:p>
+    <w:p>
+      <w:hyperlink r:id="rId39" w:history="1">
+        <w:r>
+          <w:rPr>
+            <w:rStyle w:val="Hyperlink"/>
+          </w:rPr>
+          <w:t>https://www.apple.com/v/iphone-8/c/images/meta/og.png?201710021556</w:t>
+        </w:r>
+      </w:hyperlink>
+    </w:p>
+    <w:p>
+      <w:pPr>
+        <w:rPr>
+          <w:rStyle w:val="Hyperlink"/>
+        </w:rPr>
+      </w:pPr>
+      <w:hyperlink r:id="rId40" w:history="1">
+        <w:r>
+          <w:rPr>
+            <w:rStyle w:val="Hyperlink"/>
+          </w:rPr>
+          <w:t>http://cdn.iphonehacks.com/wp-content/uploads/2013/09/water_ad_8.png</w:t>
+        </w:r>
+      </w:hyperlink>
+    </w:p>
+    <w:p>
+      <w:hyperlink r:id="rId41" w:history="1">
+        <w:r>
+          <w:rPr>
+            <w:rStyle w:val="Hyperlink"/>
+          </w:rPr>
+          <w:t>https://i5.walmartimages.com/asr/a50964c1-ecc5-4c6a-90fc-e2f7a41c9edf_1.6632327f42c20427086d5491b910b15b.jpeg</w:t>
+        </w:r>
+      </w:hyperlink>
+    </w:p>
+    <w:p>
+      <w:r>
+        <w:t>https://www.bhphotovideo.com/images/images2000x2000/samsung_sm_g930_32gb_blk_galaxy_s7_g930_32gb_1225377.jpg</w:t>
+      </w:r>
       <w:bookmarkStart w:id="0" w:name="_GoBack"/>
       <w:bookmarkEnd w:id="0"/>
     </w:p>
@@ -153,38 +615,27 @@
           <w:b/>
         </w:rPr>
       </w:pPr>
-      <w:r>
-        <w:rPr>
-          <w:b/>
-        </w:rPr>
-        <w:t>Checkout</w:t>
-      </w:r>
-      <w:r>
-        <w:rPr>
-          <w:b/>
-        </w:rPr>
-        <w:t>.html</w:t>
-      </w:r>
-      <w:r>
-        <w:rPr>
-          <w:b/>
-        </w:rPr>
-        <w:t xml:space="preserve"> + </w:t>
-      </w:r>
-      <w:r>
-        <w:rPr>
-          <w:b/>
-        </w:rPr>
-        <w:t>pay.html</w:t>
-      </w:r>
-    </w:p>
-    <w:p>
-      <w:hyperlink r:id="rId14" w:history="1">
-        <w:r>
-          <w:rPr>
-            <w:rStyle w:val="Hyperlink"/>
-          </w:rPr>
-          <w:t>https://designmodo.com/checkout-form/</w:t>
+    </w:p>
+    <w:p>
+      <w:pPr>
+        <w:rPr>
+          <w:b/>
+        </w:rPr>
+      </w:pPr>
+      <w:r>
+        <w:rPr>
+          <w:b/>
+        </w:rPr>
+        <w:t>Gallery Auto Slideshow in home page:</w:t>
+      </w:r>
+    </w:p>
+    <w:p>
+      <w:hyperlink r:id="rId42" w:history="1">
+        <w:r>
+          <w:rPr>
+            <w:rStyle w:val="Hyperlink"/>
+          </w:rPr>
+          <w:t>https://www.w3schools.com/w3css/tryit.asp?filename=tryw3css_slideshow_rr</w:t>
         </w:r>
       </w:hyperlink>
     </w:p>
@@ -199,282 +650,8 @@
         <w:rPr>
           <w:b/>
         </w:rPr>
-        <w:t>login/registration forms:</w:t>
-      </w:r>
-    </w:p>
-    <w:p>
-      <w:hyperlink r:id="rId15" w:history="1">
-        <w:r>
-          <w:rPr>
-            <w:rStyle w:val="Hyperlink"/>
-          </w:rPr>
-          <w:t>https://codepen.io/elharony/pen/yOgYez</w:t>
-        </w:r>
-      </w:hyperlink>
-    </w:p>
-    <w:p/>
-    <w:p>
-      <w:pPr>
-        <w:rPr>
-          <w:b/>
-        </w:rPr>
-      </w:pPr>
-      <w:proofErr w:type="spellStart"/>
-      <w:r>
-        <w:rPr>
-          <w:b/>
-        </w:rPr>
-        <w:t>Faq</w:t>
-      </w:r>
-      <w:proofErr w:type="spellEnd"/>
-      <w:r>
-        <w:rPr>
-          <w:b/>
-        </w:rPr>
-        <w:t xml:space="preserve"> contents:</w:t>
-      </w:r>
-    </w:p>
-    <w:p>
-      <w:hyperlink r:id="rId16" w:history="1">
-        <w:r>
-          <w:rPr>
-            <w:rStyle w:val="Hyperlink"/>
-          </w:rPr>
-          <w:t>https://www.samplestore.com/site/faq</w:t>
-        </w:r>
-      </w:hyperlink>
-    </w:p>
-    <w:p/>
-    <w:p>
-      <w:pPr>
-        <w:rPr>
-          <w:b/>
-        </w:rPr>
-      </w:pPr>
-      <w:proofErr w:type="spellStart"/>
-      <w:r>
-        <w:rPr>
-          <w:b/>
-        </w:rPr>
-        <w:t>Faq</w:t>
-      </w:r>
-      <w:proofErr w:type="spellEnd"/>
-      <w:r>
-        <w:rPr>
-          <w:b/>
-        </w:rPr>
-        <w:t xml:space="preserve"> flexbox:</w:t>
-      </w:r>
-    </w:p>
-    <w:p>
-      <w:hyperlink r:id="rId17" w:history="1">
-        <w:r>
-          <w:rPr>
-            <w:rStyle w:val="Hyperlink"/>
-          </w:rPr>
-          <w:t>https://davidwalsh.name/flexbox-column</w:t>
-        </w:r>
-      </w:hyperlink>
-    </w:p>
-    <w:p/>
-    <w:p>
-      <w:pPr>
-        <w:rPr>
-          <w:b/>
-        </w:rPr>
-      </w:pPr>
-      <w:r>
-        <w:rPr>
-          <w:b/>
-        </w:rPr>
-        <w:t>Te</w:t>
-      </w:r>
-      <w:r>
-        <w:rPr>
-          <w:b/>
-        </w:rPr>
-        <w:t>r</w:t>
-      </w:r>
-      <w:r>
-        <w:rPr>
-          <w:b/>
-        </w:rPr>
-        <w:t>ms contents:</w:t>
-      </w:r>
-    </w:p>
-    <w:p>
-      <w:hyperlink r:id="rId18" w:history="1">
-        <w:r>
-          <w:rPr>
-            <w:rStyle w:val="Hyperlink"/>
-          </w:rPr>
-          <w:t>https://termsfeed.com/terms-conditions/generator/</w:t>
-        </w:r>
-      </w:hyperlink>
-    </w:p>
-    <w:p>
-      <w:pPr>
-        <w:rPr>
-          <w:b/>
-        </w:rPr>
-      </w:pPr>
-    </w:p>
-    <w:p>
-      <w:pPr>
-        <w:rPr>
-          <w:b/>
-        </w:rPr>
-      </w:pPr>
-      <w:r>
-        <w:rPr>
-          <w:b/>
-        </w:rPr>
-        <w:t>Support contents:</w:t>
-      </w:r>
-    </w:p>
-    <w:p>
-      <w:r>
-        <w:t>https://www.etoro.com/en/help#/path/TroubleShooting/</w:t>
-      </w:r>
-    </w:p>
-    <w:p/>
-    <w:p>
-      <w:pPr>
-        <w:rPr>
-          <w:b/>
-        </w:rPr>
-      </w:pPr>
-      <w:r>
-        <w:rPr>
-          <w:b/>
-        </w:rPr>
-        <w:t>Images:</w:t>
-      </w:r>
-    </w:p>
-    <w:p>
-      <w:hyperlink r:id="rId19" w:history="1">
-        <w:r>
-          <w:rPr>
-            <w:rStyle w:val="Hyperlink"/>
-          </w:rPr>
-          <w:t>http://www.cellunlocker.net/blog/wp-content/uploads/2017/03/samsung-galaxy-S8-black-840x876-1.jpg</w:t>
-        </w:r>
-      </w:hyperlink>
-    </w:p>
-    <w:p>
-      <w:hyperlink r:id="rId20" w:history="1">
-        <w:r>
-          <w:rPr>
-            <w:rStyle w:val="Hyperlink"/>
-          </w:rPr>
-          <w:t>http://static4.businessinsider.com/image/59b8348938d20d2a008b50b5-480/iphone-8--iphone-8-plus.jpg</w:t>
-        </w:r>
-      </w:hyperlink>
-    </w:p>
-    <w:p>
-      <w:hyperlink r:id="rId21" w:history="1">
-        <w:r>
-          <w:rPr>
-            <w:rStyle w:val="Hyperlink"/>
-          </w:rPr>
-          <w:t>https://www.notebookcheck.net/fileadmin/Notebooks/HTC/One_M9/4zu3_teaser.jpg</w:t>
-        </w:r>
-      </w:hyperlink>
-    </w:p>
-    <w:p>
-      <w:hyperlink r:id="rId22" w:history="1">
-        <w:r>
-          <w:rPr>
-            <w:rStyle w:val="Hyperlink"/>
-          </w:rPr>
-          <w:t>https://www.google.ca/url?sa=i&amp;rct=j&amp;q=&amp;esrc=s&amp;source=images&amp;cd=&amp;ved=0ahUKEwjf38uy8PPWAhVN4GMKHe-lA6UQjBwIBA&amp;url=https%3A%2F%2Fmybroadband.co.za%2Fnews%2Fwp-content%2Fuploads%2F2017%2F09%2FXiaomi-Mi-Mix-2-3.jpg&amp;psig=AOvVaw0stik8WwYhdDWvgnyMASt5&amp;ust=1508199838266645</w:t>
-        </w:r>
-      </w:hyperlink>
-    </w:p>
-    <w:p>
-      <w:hyperlink r:id="rId23" w:history="1">
-        <w:r>
-          <w:rPr>
-            <w:rStyle w:val="Hyperlink"/>
-          </w:rPr>
-          <w:t>https://pbs.twimg.com/media/DLCzCT9XUAE3Gac.jpg:large</w:t>
-        </w:r>
-      </w:hyperlink>
-    </w:p>
-    <w:p>
-      <w:hyperlink r:id="rId24" w:history="1">
-        <w:r>
-          <w:rPr>
-            <w:rStyle w:val="Hyperlink"/>
-          </w:rPr>
-          <w:t>https://cdn.vox-cdn.com/uploads/chorus_asset/file/9070829/vpavic_170815_1924_0035.jpg</w:t>
-        </w:r>
-      </w:hyperlink>
-    </w:p>
-    <w:p>
-      <w:hyperlink r:id="rId25" w:history="1">
-        <w:r>
-          <w:rPr>
-            <w:rStyle w:val="Hyperlink"/>
-          </w:rPr>
-          <w:t>http://fscl01.fonpit.de/userfiles/6727621/image/2016/BEST-PHONES/AndroidPIT-best-smartphones-1309.jpg</w:t>
-        </w:r>
-      </w:hyperlink>
-    </w:p>
-    <w:p>
-      <w:r>
-        <w:t>https://i.gadgets360cdn.com/large/galaxys8_main_1490878078081.jpg</w:t>
-      </w:r>
-    </w:p>
-    <w:p>
-      <w:hyperlink r:id="rId26" w:history="1">
-        <w:r>
-          <w:rPr>
-            <w:rStyle w:val="Hyperlink"/>
-          </w:rPr>
-          <w:t>https://i.ytimg.com/vi/Kgtx3OamVS8/maxresdefault.jpg</w:t>
-        </w:r>
-      </w:hyperlink>
-    </w:p>
-    <w:p>
-      <w:hyperlink r:id="rId27" w:history="1">
-        <w:r>
-          <w:rPr>
-            <w:rStyle w:val="Hyperlink"/>
-          </w:rPr>
-          <w:t>http://images.frandroid.com/wp-content/uploads/2017/05/capture-decran-2017-05-04-a-09-56-05.png</w:t>
-        </w:r>
-      </w:hyperlink>
-    </w:p>
-    <w:p>
-      <w:hyperlink r:id="rId28" w:history="1">
-        <w:r>
-          <w:rPr>
-            <w:rStyle w:val="Hyperlink"/>
-          </w:rPr>
-          <w:t>https://support.apple.com/library/content/dam/edam/applecare/images/en_US/iphone/iphone-iphone5s-colors.jpg</w:t>
-        </w:r>
-      </w:hyperlink>
-    </w:p>
-    <w:p>
-      <w:hyperlink r:id="rId29" w:history="1">
-        <w:r>
-          <w:rPr>
-            <w:rStyle w:val="Hyperlink"/>
-          </w:rPr>
-          <w:t>http://cdn.pocket-lint.com/r/s/1200x/assets/images/141087-phones-feature-lg-v30-release-date-rumours-and-everything-you-need-to-know-image1-aoruszh7db.jpg</w:t>
-        </w:r>
-      </w:hyperlink>
-    </w:p>
-    <w:p>
-      <w:hyperlink r:id="rId30" w:history="1">
-        <w:r>
-          <w:rPr>
-            <w:rStyle w:val="Hyperlink"/>
-          </w:rPr>
-          <w:t>http://www.pngmart.com/files/3/Credit-Card-Visa-And-Master-Card-PNG-HD.png</w:t>
-        </w:r>
-      </w:hyperlink>
+        <w:t>Color Codes:</w:t>
+      </w:r>
     </w:p>
     <w:p>
       <w:pPr>
@@ -482,164 +659,7 @@
           <w:rStyle w:val="Hyperlink"/>
         </w:rPr>
       </w:pPr>
-      <w:hyperlink r:id="rId31" w:history="1">
-        <w:r>
-          <w:rPr>
-            <w:rStyle w:val="Hyperlink"/>
-          </w:rPr>
-          <w:t>http://pngimg.com/uploads/paypal/paypal_PNG14.png</w:t>
-        </w:r>
-      </w:hyperlink>
-    </w:p>
-    <w:p>
-      <w:hyperlink r:id="rId32" w:history="1">
-        <w:r>
-          <w:rPr>
-            <w:rStyle w:val="Hyperlink"/>
-          </w:rPr>
-          <w:t>http://www.samsung.com/ca/smartphones/galaxy-s8/</w:t>
-        </w:r>
-      </w:hyperlink>
-    </w:p>
-    <w:p>
-      <w:hyperlink r:id="rId33" w:history="1">
-        <w:r>
-          <w:rPr>
-            <w:rStyle w:val="Hyperlink"/>
-          </w:rPr>
-          <w:t>http://cdn.qatarbestdeals.com/media/catalog/product/cache/1/image/9df78eab33525d08d6e5fb8d27136e95/a/p/apple-iphone-8-plus-5_2.png</w:t>
-        </w:r>
-      </w:hyperlink>
-    </w:p>
-    <w:p>
-      <w:hyperlink r:id="rId34" w:history="1">
-        <w:r>
-          <w:rPr>
-            <w:rStyle w:val="Hyperlink"/>
-          </w:rPr>
-          <w:t>https://store.storeimages.cdn-apple.com/4974/as-images.apple.com/is/image/AppleInc/aos/published/images/i/ph/iphone7/plus/iphone7-plus-rosegold-select-</w:t>
-        </w:r>
-        <w:r>
-          <w:rPr>
-            <w:rStyle w:val="Hyperlink"/>
-          </w:rPr>
-          <w:lastRenderedPageBreak/>
-          <w:t>2016?wid=513&amp;hei=556&amp;fmt=jpeg&amp;qlt=95&amp;op_sharpen=0&amp;resMode=bicub&amp;op_usm=0.5,0.5,0,0&amp;iccEmbed=0&amp;layer=comp&amp;.v=1472430147951</w:t>
-        </w:r>
-      </w:hyperlink>
-    </w:p>
-    <w:p>
-      <w:hyperlink r:id="rId35" w:history="1">
-        <w:r>
-          <w:rPr>
-            <w:rStyle w:val="Hyperlink"/>
-          </w:rPr>
-          <w:t>https://www.nfm.com/GetPhoto.ashx?ProductID=47513387&amp;Size=L&amp;ImageID=1750851</w:t>
-        </w:r>
-      </w:hyperlink>
-    </w:p>
-    <w:p>
-      <w:hyperlink r:id="rId36" w:history="1">
-        <w:r>
-          <w:rPr>
-            <w:rStyle w:val="Hyperlink"/>
-          </w:rPr>
-          <w:t>http://brain-images.cdn.dixons.com/4/6/10151564/l_10151564_001.jpg</w:t>
-        </w:r>
-      </w:hyperlink>
-    </w:p>
-    <w:p>
-      <w:hyperlink r:id="rId37" w:history="1">
-        <w:r>
-          <w:rPr>
-            <w:rStyle w:val="Hyperlink"/>
-          </w:rPr>
-          <w:t>https://images.idgesg.net/images/article/2017/10/iphone-8-and-8-plus-2up-100737912-orig.jpg</w:t>
-        </w:r>
-      </w:hyperlink>
-    </w:p>
-    <w:p>
-      <w:hyperlink r:id="rId38" w:history="1">
-        <w:r>
-          <w:rPr>
-            <w:rStyle w:val="Hyperlink"/>
-          </w:rPr>
-          <w:t>https://9to5mac.files.wordpress.com/2017/03/main.jpg?quality=82&amp;strip=all&amp;strip=all&amp;w=1600&amp;h=1000</w:t>
-        </w:r>
-      </w:hyperlink>
-    </w:p>
-    <w:p>
-      <w:hyperlink r:id="rId39" w:history="1">
-        <w:r>
-          <w:rPr>
-            <w:rStyle w:val="Hyperlink"/>
-          </w:rPr>
-          <w:t>https://www.apple.com/v/iphone-8/c/images/meta/og.png?201710021556</w:t>
-        </w:r>
-      </w:hyperlink>
-    </w:p>
-    <w:p>
-      <w:hyperlink r:id="rId40" w:history="1">
-        <w:r>
-          <w:rPr>
-            <w:rStyle w:val="Hyperlink"/>
-          </w:rPr>
-          <w:t>http://cdn.iphonehacks.com/wp-content/uploads/2013/09/water_ad_8.png</w:t>
-        </w:r>
-      </w:hyperlink>
-    </w:p>
-    <w:p/>
-    <w:p>
-      <w:pPr>
-        <w:rPr>
-          <w:b/>
-        </w:rPr>
-      </w:pPr>
-    </w:p>
-    <w:p>
-      <w:pPr>
-        <w:rPr>
-          <w:b/>
-        </w:rPr>
-      </w:pPr>
-      <w:r>
-        <w:rPr>
-          <w:b/>
-        </w:rPr>
-        <w:t>Gallery Auto Slideshow in home page:</w:t>
-      </w:r>
-    </w:p>
-    <w:p>
-      <w:hyperlink r:id="rId41" w:history="1">
-        <w:r>
-          <w:rPr>
-            <w:rStyle w:val="Hyperlink"/>
-          </w:rPr>
-          <w:t>https://www.w3schools.com/w3css/tryit.asp?filename=tryw3css_slideshow_rr</w:t>
-        </w:r>
-      </w:hyperlink>
-    </w:p>
-    <w:p/>
-    <w:p>
-      <w:pPr>
-        <w:rPr>
-          <w:b/>
-        </w:rPr>
-      </w:pPr>
-      <w:r>
-        <w:rPr>
-          <w:b/>
-        </w:rPr>
-        <w:t>Color Codes:</w:t>
-      </w:r>
-    </w:p>
-    <w:p>
-      <w:pPr>
-        <w:rPr>
-          <w:rStyle w:val="Hyperlink"/>
-        </w:rPr>
-      </w:pPr>
-      <w:hyperlink r:id="rId42" w:history="1">
+      <w:hyperlink r:id="rId43" w:history="1">
         <w:r>
           <w:rPr>
             <w:rStyle w:val="Hyperlink"/>

</xml_diff>

<commit_message>
fonts+responsiveness+product hover feedback fixed
</commit_message>
<xml_diff>
--- a/References.docx
+++ b/References.docx
@@ -297,6 +297,12 @@
       </w:r>
     </w:p>
     <w:p>
+      <w:pPr>
+        <w:rPr>
+          <w:color w:val="333333"/>
+          <w:shd w:val="clear" w:color="auto" w:fill="FFE7AF"/>
+        </w:rPr>
+      </w:pPr>
       <w:r>
         <w:rPr>
           <w:color w:val="333333"/>
@@ -318,8 +324,62 @@
           <w:color w:val="333333"/>
           <w:shd w:val="clear" w:color="auto" w:fill="FFE7AF"/>
         </w:rPr>
-        <w:t>). Retrieved October 27, 2017, from https://www.w3schools.com/jsref/tryit.asp?filename=tryjsref_number_get</w:t>
-      </w:r>
+        <w:t xml:space="preserve">). Retrieved October 27, 2017, from </w:t>
+      </w:r>
+      <w:hyperlink r:id="rId8" w:history="1">
+        <w:r>
+          <w:rPr>
+            <w:rStyle w:val="Hyperlink"/>
+            <w:shd w:val="clear" w:color="auto" w:fill="FFE7AF"/>
+          </w:rPr>
+          <w:t>https://www.w3schools.com/jsref/tryit.asp?filename=tryjsref_number_get</w:t>
+        </w:r>
+      </w:hyperlink>
+    </w:p>
+    <w:p>
+      <w:pPr>
+        <w:rPr>
+          <w:color w:val="333333"/>
+          <w:shd w:val="clear" w:color="auto" w:fill="FFE7AF"/>
+        </w:rPr>
+      </w:pPr>
+      <w:r>
+        <w:rPr>
+          <w:color w:val="333333"/>
+          <w:shd w:val="clear" w:color="auto" w:fill="FFE7AF"/>
+        </w:rPr>
+        <w:t>(</w:t>
+      </w:r>
+      <w:proofErr w:type="spellStart"/>
+      <w:r>
+        <w:rPr>
+          <w:color w:val="333333"/>
+          <w:shd w:val="clear" w:color="auto" w:fill="FFE7AF"/>
+        </w:rPr>
+        <w:t>n.d.</w:t>
+      </w:r>
+      <w:proofErr w:type="spellEnd"/>
+      <w:r>
+        <w:rPr>
+          <w:color w:val="333333"/>
+          <w:shd w:val="clear" w:color="auto" w:fill="FFE7AF"/>
+        </w:rPr>
+        <w:t>). Retrieved October 28</w:t>
+      </w:r>
+      <w:r>
+        <w:rPr>
+          <w:color w:val="333333"/>
+          <w:shd w:val="clear" w:color="auto" w:fill="FFE7AF"/>
+        </w:rPr>
+        <w:t>, 2017, from</w:t>
+      </w:r>
+    </w:p>
+    <w:p>
+      <w:r>
+        <w:t>http://www.corelangs.com/css/box/zoom.html</w:t>
+      </w:r>
+      <w:bookmarkStart w:id="0" w:name="_GoBack"/>
+      <w:bookmarkEnd w:id="0"/>
     </w:p>
     <w:p>
       <w:pPr>
@@ -364,7 +424,7 @@
         </w:rPr>
         <w:t xml:space="preserve">). Retrieved October 27, 2017, from </w:t>
       </w:r>
-      <w:hyperlink r:id="rId8" w:history="1">
+      <w:hyperlink r:id="rId9" w:history="1">
         <w:r>
           <w:rPr>
             <w:rStyle w:val="Hyperlink"/>
@@ -493,52 +553,6 @@
           <w:shd w:val="clear" w:color="auto" w:fill="FFE7AF"/>
         </w:rPr>
         <w:t>). Retrieved October 27, 2017, from https://codepen.io/elharony/pen/yOgYez</w:t>
-      </w:r>
-    </w:p>
-    <w:p>
-      <w:pPr>
-        <w:rPr>
-          <w:b/>
-        </w:rPr>
-      </w:pPr>
-      <w:proofErr w:type="spellStart"/>
-      <w:r>
-        <w:rPr>
-          <w:b/>
-        </w:rPr>
-        <w:t>Faq</w:t>
-      </w:r>
-      <w:proofErr w:type="spellEnd"/>
-      <w:r>
-        <w:rPr>
-          <w:b/>
-        </w:rPr>
-        <w:t xml:space="preserve"> contents:</w:t>
-      </w:r>
-    </w:p>
-    <w:p>
-      <w:r>
-        <w:rPr>
-          <w:color w:val="333333"/>
-          <w:shd w:val="clear" w:color="auto" w:fill="FFE7AF"/>
-        </w:rPr>
-        <w:t>FAQ. (</w:t>
-      </w:r>
-      <w:proofErr w:type="spellStart"/>
-      <w:r>
-        <w:rPr>
-          <w:color w:val="333333"/>
-          <w:shd w:val="clear" w:color="auto" w:fill="FFE7AF"/>
-        </w:rPr>
-        <w:t>n.d.</w:t>
-      </w:r>
-      <w:proofErr w:type="spellEnd"/>
-      <w:r>
-        <w:rPr>
-          <w:color w:val="333333"/>
-          <w:shd w:val="clear" w:color="auto" w:fill="FFE7AF"/>
-        </w:rPr>
-        <w:t>). Retrieved October 27, 2017, from https://www.samplestore.com/site/faq</w:t>
       </w:r>
     </w:p>
     <w:p>
@@ -560,6 +574,52 @@
         <w:rPr>
           <w:b/>
         </w:rPr>
+        <w:t xml:space="preserve"> contents:</w:t>
+      </w:r>
+    </w:p>
+    <w:p>
+      <w:r>
+        <w:rPr>
+          <w:color w:val="333333"/>
+          <w:shd w:val="clear" w:color="auto" w:fill="FFE7AF"/>
+        </w:rPr>
+        <w:t>FAQ. (</w:t>
+      </w:r>
+      <w:proofErr w:type="spellStart"/>
+      <w:r>
+        <w:rPr>
+          <w:color w:val="333333"/>
+          <w:shd w:val="clear" w:color="auto" w:fill="FFE7AF"/>
+        </w:rPr>
+        <w:t>n.d.</w:t>
+      </w:r>
+      <w:proofErr w:type="spellEnd"/>
+      <w:r>
+        <w:rPr>
+          <w:color w:val="333333"/>
+          <w:shd w:val="clear" w:color="auto" w:fill="FFE7AF"/>
+        </w:rPr>
+        <w:t>). Retrieved October 27, 2017, from https://www.samplestore.com/site/faq</w:t>
+      </w:r>
+    </w:p>
+    <w:p>
+      <w:pPr>
+        <w:rPr>
+          <w:b/>
+        </w:rPr>
+      </w:pPr>
+      <w:proofErr w:type="spellStart"/>
+      <w:r>
+        <w:rPr>
+          <w:b/>
+        </w:rPr>
+        <w:t>Faq</w:t>
+      </w:r>
+      <w:proofErr w:type="spellEnd"/>
+      <w:r>
+        <w:rPr>
+          <w:b/>
+        </w:rPr>
         <w:t xml:space="preserve"> flexbox:</w:t>
       </w:r>
     </w:p>
@@ -711,7 +771,7 @@
       </w:r>
     </w:p>
     <w:p>
-      <w:hyperlink r:id="rId9" w:history="1">
+      <w:hyperlink r:id="rId10" w:history="1">
         <w:r>
           <w:rPr>
             <w:rStyle w:val="Hyperlink"/>
@@ -721,7 +781,7 @@
       </w:hyperlink>
     </w:p>
     <w:p>
-      <w:hyperlink r:id="rId10" w:history="1">
+      <w:hyperlink r:id="rId11" w:history="1">
         <w:r>
           <w:rPr>
             <w:rStyle w:val="Hyperlink"/>
@@ -731,7 +791,7 @@
       </w:hyperlink>
     </w:p>
     <w:p>
-      <w:hyperlink r:id="rId11" w:history="1">
+      <w:hyperlink r:id="rId12" w:history="1">
         <w:r>
           <w:rPr>
             <w:rStyle w:val="Hyperlink"/>
@@ -741,7 +801,7 @@
       </w:hyperlink>
     </w:p>
     <w:p>
-      <w:hyperlink r:id="rId12" w:history="1">
+      <w:hyperlink r:id="rId13" w:history="1">
         <w:r>
           <w:rPr>
             <w:rStyle w:val="Hyperlink"/>
@@ -751,7 +811,7 @@
       </w:hyperlink>
     </w:p>
     <w:p>
-      <w:hyperlink r:id="rId13" w:history="1">
+      <w:hyperlink r:id="rId14" w:history="1">
         <w:r>
           <w:rPr>
             <w:rStyle w:val="Hyperlink"/>
@@ -761,7 +821,7 @@
       </w:hyperlink>
     </w:p>
     <w:p>
-      <w:hyperlink r:id="rId14" w:history="1">
+      <w:hyperlink r:id="rId15" w:history="1">
         <w:r>
           <w:rPr>
             <w:rStyle w:val="Hyperlink"/>
@@ -771,7 +831,7 @@
       </w:hyperlink>
     </w:p>
     <w:p>
-      <w:hyperlink r:id="rId15" w:history="1">
+      <w:hyperlink r:id="rId16" w:history="1">
         <w:r>
           <w:rPr>
             <w:rStyle w:val="Hyperlink"/>
@@ -786,7 +846,7 @@
       </w:r>
     </w:p>
     <w:p>
-      <w:hyperlink r:id="rId16" w:history="1">
+      <w:hyperlink r:id="rId17" w:history="1">
         <w:r>
           <w:rPr>
             <w:rStyle w:val="Hyperlink"/>
@@ -796,7 +856,7 @@
       </w:hyperlink>
     </w:p>
     <w:p>
-      <w:hyperlink r:id="rId17" w:history="1">
+      <w:hyperlink r:id="rId18" w:history="1">
         <w:r>
           <w:rPr>
             <w:rStyle w:val="Hyperlink"/>
@@ -806,7 +866,7 @@
       </w:hyperlink>
     </w:p>
     <w:p>
-      <w:hyperlink r:id="rId18" w:history="1">
+      <w:hyperlink r:id="rId19" w:history="1">
         <w:r>
           <w:rPr>
             <w:rStyle w:val="Hyperlink"/>
@@ -816,7 +876,7 @@
       </w:hyperlink>
     </w:p>
     <w:p>
-      <w:hyperlink r:id="rId19" w:history="1">
+      <w:hyperlink r:id="rId20" w:history="1">
         <w:r>
           <w:rPr>
             <w:rStyle w:val="Hyperlink"/>
@@ -826,7 +886,7 @@
       </w:hyperlink>
     </w:p>
     <w:p>
-      <w:hyperlink r:id="rId20" w:history="1">
+      <w:hyperlink r:id="rId21" w:history="1">
         <w:r>
           <w:rPr>
             <w:rStyle w:val="Hyperlink"/>
@@ -841,7 +901,7 @@
           <w:rStyle w:val="Hyperlink"/>
         </w:rPr>
       </w:pPr>
-      <w:hyperlink r:id="rId21" w:history="1">
+      <w:hyperlink r:id="rId22" w:history="1">
         <w:r>
           <w:rPr>
             <w:rStyle w:val="Hyperlink"/>
@@ -851,7 +911,7 @@
       </w:hyperlink>
     </w:p>
     <w:p>
-      <w:hyperlink r:id="rId22" w:history="1">
+      <w:hyperlink r:id="rId23" w:history="1">
         <w:r>
           <w:rPr>
             <w:rStyle w:val="Hyperlink"/>
@@ -861,7 +921,7 @@
       </w:hyperlink>
     </w:p>
     <w:p>
-      <w:hyperlink r:id="rId23" w:history="1">
+      <w:hyperlink r:id="rId24" w:history="1">
         <w:r>
           <w:rPr>
             <w:rStyle w:val="Hyperlink"/>
@@ -871,7 +931,7 @@
       </w:hyperlink>
     </w:p>
     <w:p>
-      <w:hyperlink r:id="rId24" w:history="1">
+      <w:hyperlink r:id="rId25" w:history="1">
         <w:r>
           <w:rPr>
             <w:rStyle w:val="Hyperlink"/>
@@ -881,7 +941,7 @@
       </w:hyperlink>
     </w:p>
     <w:p>
-      <w:hyperlink r:id="rId25" w:history="1">
+      <w:hyperlink r:id="rId26" w:history="1">
         <w:r>
           <w:rPr>
             <w:rStyle w:val="Hyperlink"/>
@@ -891,7 +951,7 @@
       </w:hyperlink>
     </w:p>
     <w:p>
-      <w:hyperlink r:id="rId26" w:history="1">
+      <w:hyperlink r:id="rId27" w:history="1">
         <w:r>
           <w:rPr>
             <w:rStyle w:val="Hyperlink"/>
@@ -901,7 +961,7 @@
       </w:hyperlink>
     </w:p>
     <w:p>
-      <w:hyperlink r:id="rId27" w:history="1">
+      <w:hyperlink r:id="rId28" w:history="1">
         <w:r>
           <w:rPr>
             <w:rStyle w:val="Hyperlink"/>
@@ -911,7 +971,7 @@
       </w:hyperlink>
     </w:p>
     <w:p>
-      <w:hyperlink r:id="rId28" w:history="1">
+      <w:hyperlink r:id="rId29" w:history="1">
         <w:r>
           <w:rPr>
             <w:rStyle w:val="Hyperlink"/>
@@ -921,7 +981,7 @@
       </w:hyperlink>
     </w:p>
     <w:p>
-      <w:hyperlink r:id="rId29" w:history="1">
+      <w:hyperlink r:id="rId30" w:history="1">
         <w:r>
           <w:rPr>
             <w:rStyle w:val="Hyperlink"/>
@@ -936,7 +996,7 @@
           <w:rStyle w:val="Hyperlink"/>
         </w:rPr>
       </w:pPr>
-      <w:hyperlink r:id="rId30" w:history="1">
+      <w:hyperlink r:id="rId31" w:history="1">
         <w:r>
           <w:rPr>
             <w:rStyle w:val="Hyperlink"/>
@@ -946,7 +1006,7 @@
       </w:hyperlink>
     </w:p>
     <w:p>
-      <w:hyperlink r:id="rId31" w:history="1">
+      <w:hyperlink r:id="rId32" w:history="1">
         <w:r>
           <w:rPr>
             <w:rStyle w:val="Hyperlink"/>
@@ -956,7 +1016,7 @@
       </w:hyperlink>
     </w:p>
     <w:p>
-      <w:hyperlink r:id="rId32" w:history="1">
+      <w:hyperlink r:id="rId33" w:history="1">
         <w:r>
           <w:rPr>
             <w:rStyle w:val="Hyperlink"/>
@@ -1041,8 +1101,6 @@
         </w:rPr>
         <w:t>HTML Color Codes. (2015, September 03). Retrieved October 27, 2017, from http://htmlcolorcodes.com/</w:t>
       </w:r>
-      <w:bookmarkStart w:id="0" w:name="_GoBack"/>
-      <w:bookmarkEnd w:id="0"/>
     </w:p>
     <w:p/>
     <w:sectPr>

</xml_diff>